<commit_message>
Update student info and tech abstract.docx
</commit_message>
<xml_diff>
--- a/student info and tech abstract.docx
+++ b/student info and tech abstract.docx
@@ -48,7 +48,7 @@
     <w:p>
       <w:pPr>
         <w:spacing w:after="0" w:line="360" w:lineRule="auto"/>
-        <w:ind w:left="2160" w:firstLine="720"/>
+        <w:ind w:left="720" w:firstLine="720"/>
         <w:jc w:val="both"/>
         <w:rPr>
           <w:rFonts w:ascii="Times New Roman" w:hAnsi="Times New Roman" w:cs="Times New Roman"/>
@@ -64,7 +64,43 @@
           <w:sz w:val="32"/>
           <w:szCs w:val="32"/>
         </w:rPr>
-        <w:t>Student Info and Tech Guide</w:t>
+        <w:t>Student Info</w:t>
+      </w:r>
+      <w:r>
+        <w:rPr>
+          <w:rFonts w:ascii="Times New Roman" w:hAnsi="Times New Roman" w:cs="Times New Roman"/>
+          <w:b/>
+          <w:sz w:val="32"/>
+          <w:szCs w:val="32"/>
+        </w:rPr>
+        <w:t>rmation</w:t>
+      </w:r>
+      <w:r>
+        <w:rPr>
+          <w:rFonts w:ascii="Times New Roman" w:hAnsi="Times New Roman" w:cs="Times New Roman"/>
+          <w:b/>
+          <w:sz w:val="32"/>
+          <w:szCs w:val="32"/>
+        </w:rPr>
+        <w:t xml:space="preserve"> and Tech</w:t>
+      </w:r>
+      <w:r>
+        <w:rPr>
+          <w:rFonts w:ascii="Times New Roman" w:hAnsi="Times New Roman" w:cs="Times New Roman"/>
+          <w:b/>
+          <w:sz w:val="32"/>
+          <w:szCs w:val="32"/>
+        </w:rPr>
+        <w:t>nical</w:t>
+      </w:r>
+      <w:r>
+        <w:rPr>
+          <w:rFonts w:ascii="Times New Roman" w:hAnsi="Times New Roman" w:cs="Times New Roman"/>
+          <w:b/>
+          <w:sz w:val="32"/>
+          <w:szCs w:val="32"/>
+        </w:rPr>
+        <w:t xml:space="preserve"> Guide</w:t>
       </w:r>
     </w:p>
     <w:p>
@@ -113,555 +149,612 @@
           <w:rFonts w:ascii="Times New Roman" w:hAnsi="Times New Roman" w:cs="Times New Roman"/>
           <w:sz w:val="24"/>
         </w:rPr>
-        <w:t xml:space="preserve">Student Info and Tech Guide project that acts as an online portal between students and the admin. The system is designed for students of our institution. It contains an admin who can enter details of students. Students can then login using provided user id password, change their password and can contact the admin using contact form .Forgot password with OTP can be send through Gmail to the user. Admin can add details of Student information. Students can be guided by the installation guide for software installation. Subject materials and time tables can also be provided to students. Students also get a student helpdesk to post their queries and complaints to admin. The technologies will be used for Student Info and Tech Guide </w:t>
-      </w:r>
-      <w:proofErr w:type="gramStart"/>
-      <w:r>
-        <w:rPr>
-          <w:rFonts w:ascii="Times New Roman" w:hAnsi="Times New Roman" w:cs="Times New Roman"/>
-          <w:sz w:val="24"/>
-        </w:rPr>
-        <w:t>are</w:t>
-      </w:r>
-      <w:proofErr w:type="gramEnd"/>
-      <w:r>
-        <w:rPr>
-          <w:rFonts w:ascii="Times New Roman" w:hAnsi="Times New Roman" w:cs="Times New Roman"/>
-          <w:sz w:val="24"/>
-        </w:rPr>
-        <w:t xml:space="preserve"> HTML, CSS, JS, PHP, MySQL and Xampp server.</w:t>
-      </w:r>
-    </w:p>
-    <w:p>
-      <w:pPr>
-        <w:spacing w:after="0" w:line="360" w:lineRule="auto"/>
-        <w:jc w:val="both"/>
-        <w:rPr>
-          <w:rFonts w:ascii="Times New Roman" w:hAnsi="Times New Roman" w:cs="Times New Roman"/>
-          <w:color w:val="000000" w:themeColor="text1"/>
-          <w:sz w:val="24"/>
-          <w:szCs w:val="24"/>
-          <w:shd w:val="clear" w:color="auto" w:fill="FFFFFF"/>
-        </w:rPr>
-      </w:pPr>
-    </w:p>
-    <w:p>
-      <w:pPr>
-        <w:spacing w:after="0" w:line="360" w:lineRule="auto"/>
-        <w:jc w:val="both"/>
-        <w:rPr>
-          <w:rFonts w:ascii="Times New Roman" w:hAnsi="Times New Roman" w:cs="Times New Roman"/>
-          <w:color w:val="000000" w:themeColor="text1"/>
-          <w:sz w:val="24"/>
-          <w:szCs w:val="24"/>
-          <w:shd w:val="clear" w:color="auto" w:fill="FFFFFF"/>
-        </w:rPr>
-      </w:pPr>
-    </w:p>
-    <w:p>
-      <w:pPr>
-        <w:spacing w:after="0" w:line="360" w:lineRule="auto"/>
-        <w:jc w:val="both"/>
-        <w:rPr>
-          <w:rFonts w:ascii="Times New Roman" w:hAnsi="Times New Roman" w:cs="Times New Roman"/>
-          <w:sz w:val="24"/>
-          <w:szCs w:val="24"/>
-        </w:rPr>
-      </w:pPr>
-      <w:r>
-        <w:rPr>
-          <w:rFonts w:ascii="Times New Roman" w:hAnsi="Times New Roman" w:cs="Times New Roman"/>
-          <w:color w:val="000000" w:themeColor="text1"/>
-          <w:sz w:val="24"/>
-          <w:szCs w:val="24"/>
-          <w:shd w:val="clear" w:color="auto" w:fill="FFFFFF"/>
-        </w:rPr>
-        <w:t xml:space="preserve">Signature </w:t>
-      </w:r>
-      <w:r>
-        <w:rPr>
-          <w:rFonts w:ascii="Times New Roman" w:hAnsi="Times New Roman" w:cs="Times New Roman"/>
-          <w:color w:val="000000" w:themeColor="text1"/>
-          <w:sz w:val="24"/>
-          <w:szCs w:val="24"/>
-          <w:shd w:val="clear" w:color="auto" w:fill="FFFFFF"/>
-        </w:rPr>
-        <w:t xml:space="preserve">Project </w:t>
-      </w:r>
-      <w:proofErr w:type="gramStart"/>
-      <w:r>
-        <w:rPr>
-          <w:rFonts w:ascii="Times New Roman" w:hAnsi="Times New Roman" w:cs="Times New Roman"/>
-          <w:color w:val="000000" w:themeColor="text1"/>
-          <w:sz w:val="24"/>
-          <w:szCs w:val="24"/>
-          <w:shd w:val="clear" w:color="auto" w:fill="FFFFFF"/>
-        </w:rPr>
-        <w:t>Guide :</w:t>
-      </w:r>
-      <w:proofErr w:type="gramEnd"/>
-      <w:r>
-        <w:rPr>
-          <w:rFonts w:ascii="Times New Roman" w:hAnsi="Times New Roman" w:cs="Times New Roman"/>
-          <w:color w:val="000000" w:themeColor="text1"/>
-          <w:sz w:val="24"/>
-          <w:szCs w:val="24"/>
-          <w:shd w:val="clear" w:color="auto" w:fill="FFFFFF"/>
-        </w:rPr>
-        <w:tab/>
-      </w:r>
-      <w:r>
-        <w:rPr>
-          <w:rFonts w:ascii="Times New Roman" w:hAnsi="Times New Roman" w:cs="Times New Roman"/>
-          <w:color w:val="000000" w:themeColor="text1"/>
-          <w:sz w:val="24"/>
-          <w:szCs w:val="24"/>
-          <w:shd w:val="clear" w:color="auto" w:fill="FFFFFF"/>
-        </w:rPr>
-        <w:tab/>
-      </w:r>
-      <w:r>
-        <w:rPr>
-          <w:rFonts w:ascii="Times New Roman" w:hAnsi="Times New Roman" w:cs="Times New Roman"/>
-          <w:color w:val="000000" w:themeColor="text1"/>
-          <w:sz w:val="24"/>
-          <w:szCs w:val="24"/>
-          <w:shd w:val="clear" w:color="auto" w:fill="FFFFFF"/>
-        </w:rPr>
-        <w:tab/>
-      </w:r>
-      <w:r>
-        <w:rPr>
-          <w:rFonts w:ascii="Times New Roman" w:hAnsi="Times New Roman" w:cs="Times New Roman"/>
-          <w:color w:val="000000" w:themeColor="text1"/>
-          <w:sz w:val="24"/>
-          <w:szCs w:val="24"/>
-          <w:shd w:val="clear" w:color="auto" w:fill="FFFFFF"/>
-        </w:rPr>
-        <w:tab/>
-      </w:r>
-      <w:r>
-        <w:rPr>
-          <w:rFonts w:ascii="Times New Roman" w:hAnsi="Times New Roman" w:cs="Times New Roman"/>
-          <w:color w:val="000000" w:themeColor="text1"/>
-          <w:sz w:val="24"/>
-          <w:szCs w:val="24"/>
-          <w:shd w:val="clear" w:color="auto" w:fill="FFFFFF"/>
-        </w:rPr>
-        <w:tab/>
-      </w:r>
-      <w:r>
-        <w:rPr>
-          <w:rFonts w:ascii="Times New Roman" w:hAnsi="Times New Roman" w:cs="Times New Roman"/>
-          <w:sz w:val="24"/>
-          <w:szCs w:val="24"/>
-        </w:rPr>
-        <w:t>M.L.Priyanka(15JN1A0515)</w:t>
-      </w:r>
-    </w:p>
-    <w:p>
-      <w:pPr>
-        <w:spacing w:after="0" w:line="360" w:lineRule="auto"/>
-        <w:jc w:val="both"/>
-        <w:rPr>
-          <w:rFonts w:ascii="Times New Roman" w:hAnsi="Times New Roman" w:cs="Times New Roman"/>
-          <w:sz w:val="24"/>
-          <w:szCs w:val="24"/>
-        </w:rPr>
-      </w:pPr>
-      <w:r>
-        <w:rPr>
-          <w:rFonts w:ascii="Times New Roman" w:hAnsi="Times New Roman" w:cs="Times New Roman"/>
-          <w:sz w:val="24"/>
-          <w:szCs w:val="24"/>
-        </w:rPr>
-        <w:tab/>
-      </w:r>
-      <w:r>
-        <w:rPr>
-          <w:rFonts w:ascii="Times New Roman" w:hAnsi="Times New Roman" w:cs="Times New Roman"/>
-          <w:sz w:val="24"/>
-          <w:szCs w:val="24"/>
-        </w:rPr>
-        <w:tab/>
-      </w:r>
-      <w:r>
-        <w:rPr>
-          <w:rFonts w:ascii="Times New Roman" w:hAnsi="Times New Roman" w:cs="Times New Roman"/>
-          <w:sz w:val="24"/>
-          <w:szCs w:val="24"/>
-        </w:rPr>
-        <w:tab/>
-      </w:r>
-      <w:r>
-        <w:rPr>
-          <w:rFonts w:ascii="Times New Roman" w:hAnsi="Times New Roman" w:cs="Times New Roman"/>
-          <w:sz w:val="24"/>
-          <w:szCs w:val="24"/>
-        </w:rPr>
-        <w:tab/>
-      </w:r>
-      <w:r>
-        <w:rPr>
-          <w:rFonts w:ascii="Times New Roman" w:hAnsi="Times New Roman" w:cs="Times New Roman"/>
-          <w:sz w:val="24"/>
-          <w:szCs w:val="24"/>
-        </w:rPr>
-        <w:tab/>
-      </w:r>
-      <w:r>
-        <w:rPr>
-          <w:rFonts w:ascii="Times New Roman" w:hAnsi="Times New Roman" w:cs="Times New Roman"/>
-          <w:sz w:val="24"/>
-          <w:szCs w:val="24"/>
-        </w:rPr>
-        <w:tab/>
-      </w:r>
-      <w:r>
-        <w:rPr>
-          <w:rFonts w:ascii="Times New Roman" w:hAnsi="Times New Roman" w:cs="Times New Roman"/>
-          <w:sz w:val="24"/>
-          <w:szCs w:val="24"/>
-        </w:rPr>
-        <w:tab/>
-      </w:r>
-      <w:r>
-        <w:rPr>
-          <w:rFonts w:ascii="Times New Roman" w:hAnsi="Times New Roman" w:cs="Times New Roman"/>
-          <w:sz w:val="24"/>
-          <w:szCs w:val="24"/>
-        </w:rPr>
-        <w:tab/>
-      </w:r>
-      <w:proofErr w:type="gramStart"/>
-      <w:r>
-        <w:rPr>
-          <w:rFonts w:ascii="Times New Roman" w:hAnsi="Times New Roman" w:cs="Times New Roman"/>
-          <w:sz w:val="24"/>
-          <w:szCs w:val="24"/>
-        </w:rPr>
-        <w:t>M.M.Manjusha(</w:t>
-      </w:r>
-      <w:proofErr w:type="gramEnd"/>
-      <w:r>
-        <w:rPr>
-          <w:rFonts w:ascii="Times New Roman" w:hAnsi="Times New Roman" w:cs="Times New Roman"/>
-          <w:sz w:val="24"/>
-          <w:szCs w:val="24"/>
-        </w:rPr>
-        <w:t>15JN1A0530)</w:t>
-      </w:r>
-    </w:p>
-    <w:p>
-      <w:pPr>
-        <w:spacing w:after="0" w:line="360" w:lineRule="auto"/>
-        <w:jc w:val="both"/>
-        <w:rPr>
-          <w:rFonts w:ascii="Times New Roman" w:hAnsi="Times New Roman" w:cs="Times New Roman"/>
-          <w:sz w:val="24"/>
-          <w:szCs w:val="24"/>
-        </w:rPr>
-      </w:pPr>
-      <w:r>
-        <w:rPr>
-          <w:rFonts w:ascii="Times New Roman" w:hAnsi="Times New Roman" w:cs="Times New Roman"/>
-          <w:sz w:val="24"/>
-          <w:szCs w:val="24"/>
-        </w:rPr>
-        <w:tab/>
-      </w:r>
-      <w:r>
-        <w:rPr>
-          <w:rFonts w:ascii="Times New Roman" w:hAnsi="Times New Roman" w:cs="Times New Roman"/>
-          <w:sz w:val="24"/>
-          <w:szCs w:val="24"/>
-        </w:rPr>
-        <w:tab/>
-      </w:r>
-      <w:r>
-        <w:rPr>
-          <w:rFonts w:ascii="Times New Roman" w:hAnsi="Times New Roman" w:cs="Times New Roman"/>
-          <w:sz w:val="24"/>
-          <w:szCs w:val="24"/>
-        </w:rPr>
-        <w:tab/>
-      </w:r>
-      <w:r>
-        <w:rPr>
-          <w:rFonts w:ascii="Times New Roman" w:hAnsi="Times New Roman" w:cs="Times New Roman"/>
-          <w:sz w:val="24"/>
-          <w:szCs w:val="24"/>
-        </w:rPr>
-        <w:tab/>
-      </w:r>
-      <w:r>
-        <w:rPr>
-          <w:rFonts w:ascii="Times New Roman" w:hAnsi="Times New Roman" w:cs="Times New Roman"/>
-          <w:sz w:val="24"/>
-          <w:szCs w:val="24"/>
-        </w:rPr>
-        <w:tab/>
-      </w:r>
-      <w:r>
-        <w:rPr>
-          <w:rFonts w:ascii="Times New Roman" w:hAnsi="Times New Roman" w:cs="Times New Roman"/>
-          <w:sz w:val="24"/>
-          <w:szCs w:val="24"/>
-        </w:rPr>
-        <w:tab/>
-      </w:r>
-      <w:r>
-        <w:rPr>
-          <w:rFonts w:ascii="Times New Roman" w:hAnsi="Times New Roman" w:cs="Times New Roman"/>
-          <w:sz w:val="24"/>
-          <w:szCs w:val="24"/>
-        </w:rPr>
-        <w:tab/>
-        <w:t xml:space="preserve">    </w:t>
-      </w:r>
-      <w:r>
-        <w:rPr>
-          <w:rFonts w:ascii="Times New Roman" w:hAnsi="Times New Roman" w:cs="Times New Roman"/>
-          <w:sz w:val="24"/>
-          <w:szCs w:val="24"/>
-        </w:rPr>
-        <w:t xml:space="preserve">        </w:t>
-      </w:r>
-      <w:proofErr w:type="gramStart"/>
-      <w:r>
-        <w:rPr>
-          <w:rFonts w:ascii="Times New Roman" w:hAnsi="Times New Roman" w:cs="Times New Roman"/>
-          <w:sz w:val="24"/>
-          <w:szCs w:val="24"/>
-        </w:rPr>
-        <w:t>P.B.S.</w:t>
-      </w:r>
-      <w:r>
-        <w:rPr>
-          <w:rFonts w:ascii="Times New Roman" w:hAnsi="Times New Roman" w:cs="Times New Roman"/>
-          <w:sz w:val="24"/>
-          <w:szCs w:val="24"/>
-        </w:rPr>
-        <w:t>L.</w:t>
-      </w:r>
-      <w:r>
-        <w:rPr>
-          <w:rFonts w:ascii="Times New Roman" w:hAnsi="Times New Roman" w:cs="Times New Roman"/>
-          <w:sz w:val="24"/>
-          <w:szCs w:val="24"/>
-        </w:rPr>
-        <w:t>Gowthami(</w:t>
-      </w:r>
-      <w:proofErr w:type="gramEnd"/>
-      <w:r>
-        <w:rPr>
-          <w:rFonts w:ascii="Times New Roman" w:hAnsi="Times New Roman" w:cs="Times New Roman"/>
-          <w:sz w:val="24"/>
-          <w:szCs w:val="24"/>
-        </w:rPr>
-        <w:t>15JN1A0560)</w:t>
-      </w:r>
-    </w:p>
-    <w:p>
-      <w:pPr>
-        <w:spacing w:after="0" w:line="360" w:lineRule="auto"/>
-        <w:jc w:val="both"/>
-        <w:rPr>
-          <w:rFonts w:ascii="Times New Roman" w:hAnsi="Times New Roman" w:cs="Times New Roman"/>
-          <w:sz w:val="24"/>
-          <w:szCs w:val="24"/>
-        </w:rPr>
-      </w:pPr>
-      <w:r>
-        <w:rPr>
-          <w:rFonts w:ascii="Times New Roman" w:hAnsi="Times New Roman" w:cs="Times New Roman"/>
-          <w:sz w:val="24"/>
-          <w:szCs w:val="24"/>
-        </w:rPr>
-        <w:tab/>
-      </w:r>
-      <w:r>
-        <w:rPr>
-          <w:rFonts w:ascii="Times New Roman" w:hAnsi="Times New Roman" w:cs="Times New Roman"/>
-          <w:sz w:val="24"/>
-          <w:szCs w:val="24"/>
-        </w:rPr>
-        <w:tab/>
-      </w:r>
-      <w:r>
-        <w:rPr>
-          <w:rFonts w:ascii="Times New Roman" w:hAnsi="Times New Roman" w:cs="Times New Roman"/>
-          <w:sz w:val="24"/>
-          <w:szCs w:val="24"/>
-        </w:rPr>
-        <w:tab/>
-      </w:r>
-      <w:r>
-        <w:rPr>
-          <w:rFonts w:ascii="Times New Roman" w:hAnsi="Times New Roman" w:cs="Times New Roman"/>
-          <w:sz w:val="24"/>
-          <w:szCs w:val="24"/>
-        </w:rPr>
-        <w:tab/>
-      </w:r>
-      <w:r>
-        <w:rPr>
-          <w:rFonts w:ascii="Times New Roman" w:hAnsi="Times New Roman" w:cs="Times New Roman"/>
-          <w:sz w:val="24"/>
-          <w:szCs w:val="24"/>
-        </w:rPr>
-        <w:tab/>
-      </w:r>
-      <w:r>
-        <w:rPr>
-          <w:rFonts w:ascii="Times New Roman" w:hAnsi="Times New Roman" w:cs="Times New Roman"/>
-          <w:sz w:val="24"/>
-          <w:szCs w:val="24"/>
-        </w:rPr>
-        <w:tab/>
-      </w:r>
-      <w:r>
-        <w:rPr>
-          <w:rFonts w:ascii="Times New Roman" w:hAnsi="Times New Roman" w:cs="Times New Roman"/>
-          <w:sz w:val="24"/>
-          <w:szCs w:val="24"/>
-        </w:rPr>
-        <w:tab/>
-      </w:r>
-      <w:r>
-        <w:rPr>
-          <w:rFonts w:ascii="Times New Roman" w:hAnsi="Times New Roman" w:cs="Times New Roman"/>
-          <w:sz w:val="24"/>
-          <w:szCs w:val="24"/>
-        </w:rPr>
-        <w:tab/>
-        <w:t xml:space="preserve">P.Nooka </w:t>
-      </w:r>
-      <w:proofErr w:type="gramStart"/>
-      <w:r>
-        <w:rPr>
-          <w:rFonts w:ascii="Times New Roman" w:hAnsi="Times New Roman" w:cs="Times New Roman"/>
-          <w:sz w:val="24"/>
-          <w:szCs w:val="24"/>
-        </w:rPr>
-        <w:t>Ratnam(</w:t>
-      </w:r>
-      <w:proofErr w:type="gramEnd"/>
-      <w:r>
-        <w:rPr>
-          <w:rFonts w:ascii="Times New Roman" w:hAnsi="Times New Roman" w:cs="Times New Roman"/>
-          <w:sz w:val="24"/>
-          <w:szCs w:val="24"/>
-        </w:rPr>
-        <w:t>15JN1A0558)</w:t>
-      </w:r>
-    </w:p>
-    <w:p>
-      <w:pPr>
-        <w:spacing w:after="0" w:line="360" w:lineRule="auto"/>
-        <w:jc w:val="both"/>
-        <w:rPr>
-          <w:rFonts w:ascii="Times New Roman" w:hAnsi="Times New Roman" w:cs="Times New Roman"/>
-          <w:color w:val="000000" w:themeColor="text1"/>
-          <w:sz w:val="24"/>
-          <w:szCs w:val="24"/>
-          <w:shd w:val="clear" w:color="auto" w:fill="FFFFFF"/>
-        </w:rPr>
-      </w:pPr>
-    </w:p>
-    <w:p>
-      <w:pPr>
-        <w:spacing w:after="0" w:line="360" w:lineRule="auto"/>
-        <w:jc w:val="both"/>
-        <w:rPr>
-          <w:rFonts w:ascii="Times New Roman" w:hAnsi="Times New Roman" w:cs="Times New Roman"/>
-          <w:color w:val="000000" w:themeColor="text1"/>
-          <w:sz w:val="24"/>
-          <w:szCs w:val="24"/>
-          <w:shd w:val="clear" w:color="auto" w:fill="FFFFFF"/>
-        </w:rPr>
-      </w:pPr>
-    </w:p>
-    <w:p>
-      <w:pPr>
-        <w:spacing w:after="0" w:line="360" w:lineRule="auto"/>
-        <w:jc w:val="both"/>
-        <w:rPr>
-          <w:rFonts w:ascii="Times New Roman" w:hAnsi="Times New Roman" w:cs="Times New Roman"/>
-          <w:color w:val="000000" w:themeColor="text1"/>
-          <w:sz w:val="24"/>
-          <w:szCs w:val="24"/>
-          <w:shd w:val="clear" w:color="auto" w:fill="FFFFFF"/>
-        </w:rPr>
-      </w:pPr>
-      <w:r>
-        <w:rPr>
-          <w:rFonts w:ascii="Times New Roman" w:hAnsi="Times New Roman" w:cs="Times New Roman"/>
-          <w:color w:val="000000" w:themeColor="text1"/>
-          <w:sz w:val="24"/>
-          <w:szCs w:val="24"/>
-          <w:shd w:val="clear" w:color="auto" w:fill="FFFFFF"/>
-        </w:rPr>
-        <w:t>Name of the Project Guide:</w:t>
-      </w:r>
-    </w:p>
-    <w:p>
-      <w:pPr>
-        <w:spacing w:after="0" w:line="360" w:lineRule="auto"/>
-        <w:jc w:val="both"/>
-        <w:rPr>
-          <w:rFonts w:ascii="Times New Roman" w:hAnsi="Times New Roman" w:cs="Times New Roman"/>
-          <w:color w:val="000000" w:themeColor="text1"/>
-          <w:sz w:val="24"/>
-          <w:szCs w:val="24"/>
-          <w:shd w:val="clear" w:color="auto" w:fill="FFFFFF"/>
-        </w:rPr>
-      </w:pPr>
-      <w:r>
-        <w:rPr>
-          <w:rFonts w:ascii="Times New Roman" w:hAnsi="Times New Roman" w:cs="Times New Roman"/>
-          <w:color w:val="000000" w:themeColor="text1"/>
-          <w:sz w:val="24"/>
-          <w:szCs w:val="24"/>
-          <w:shd w:val="clear" w:color="auto" w:fill="FFFFFF"/>
-        </w:rPr>
-        <w:t>Designation:</w:t>
-      </w:r>
-    </w:p>
-    <w:p>
-      <w:pPr>
-        <w:spacing w:after="0" w:line="360" w:lineRule="auto"/>
-        <w:jc w:val="both"/>
-        <w:rPr>
-          <w:rFonts w:ascii="Times New Roman" w:hAnsi="Times New Roman" w:cs="Times New Roman"/>
-          <w:color w:val="000000" w:themeColor="text1"/>
-          <w:sz w:val="24"/>
-          <w:szCs w:val="24"/>
-          <w:shd w:val="clear" w:color="auto" w:fill="FFFFFF"/>
-        </w:rPr>
-      </w:pPr>
-      <w:r>
-        <w:rPr>
-          <w:rFonts w:ascii="Times New Roman" w:hAnsi="Times New Roman" w:cs="Times New Roman"/>
-          <w:color w:val="000000" w:themeColor="text1"/>
-          <w:sz w:val="24"/>
-          <w:szCs w:val="24"/>
-          <w:shd w:val="clear" w:color="auto" w:fill="FFFFFF"/>
-        </w:rPr>
-        <w:t>Accepted :</w:t>
-      </w:r>
-      <w:r>
-        <w:rPr>
-          <w:rFonts w:ascii="Times New Roman" w:hAnsi="Times New Roman" w:cs="Times New Roman"/>
-          <w:color w:val="000000" w:themeColor="text1"/>
-          <w:sz w:val="24"/>
-          <w:szCs w:val="24"/>
-          <w:shd w:val="clear" w:color="auto" w:fill="FFFFFF"/>
-        </w:rPr>
-        <w:t xml:space="preserve"> </w:t>
+        <w:t>Student Info</w:t>
+      </w:r>
+      <w:r>
+        <w:rPr>
+          <w:rFonts w:ascii="Times New Roman" w:hAnsi="Times New Roman" w:cs="Times New Roman"/>
+          <w:sz w:val="24"/>
+        </w:rPr>
+        <w:t>rmation</w:t>
+      </w:r>
+      <w:r>
+        <w:rPr>
+          <w:rFonts w:ascii="Times New Roman" w:hAnsi="Times New Roman" w:cs="Times New Roman"/>
+          <w:sz w:val="24"/>
+        </w:rPr>
+        <w:t xml:space="preserve"> and Tech</w:t>
+      </w:r>
+      <w:r>
+        <w:rPr>
+          <w:rFonts w:ascii="Times New Roman" w:hAnsi="Times New Roman" w:cs="Times New Roman"/>
+          <w:sz w:val="24"/>
+        </w:rPr>
+        <w:t>nical</w:t>
+      </w:r>
+      <w:r>
+        <w:rPr>
+          <w:rFonts w:ascii="Times New Roman" w:hAnsi="Times New Roman" w:cs="Times New Roman"/>
+          <w:sz w:val="24"/>
+        </w:rPr>
+        <w:t xml:space="preserve"> Guide project that acts as an online portal between students and the admin. The system is designed for students of our institution. It contains an admin who can enter details of students. Students can then login using provided user id password, change their password and can contact the admin using contact form .Forgot password with OTP can be send through Gmail to the user. Admin can add details of Student information. Students can be guided by the installation guide for software installation. Subject materials and time tables can also be provided to students. Students also get a student helpdesk to post their queries and complaints to admin. The technologies will be used for Student Info</w:t>
+      </w:r>
+      <w:r>
+        <w:rPr>
+          <w:rFonts w:ascii="Times New Roman" w:hAnsi="Times New Roman" w:cs="Times New Roman"/>
+          <w:sz w:val="24"/>
+        </w:rPr>
+        <w:t>rmation</w:t>
+      </w:r>
+      <w:r>
+        <w:rPr>
+          <w:rFonts w:ascii="Times New Roman" w:hAnsi="Times New Roman" w:cs="Times New Roman"/>
+          <w:sz w:val="24"/>
+        </w:rPr>
+        <w:t xml:space="preserve"> and Tech</w:t>
+      </w:r>
+      <w:r>
+        <w:rPr>
+          <w:rFonts w:ascii="Times New Roman" w:hAnsi="Times New Roman" w:cs="Times New Roman"/>
+          <w:sz w:val="24"/>
+        </w:rPr>
+        <w:t>nical</w:t>
       </w:r>
       <w:bookmarkStart w:id="0" w:name="_GoBack"/>
       <w:bookmarkEnd w:id="0"/>
+      <w:r>
+        <w:rPr>
+          <w:rFonts w:ascii="Times New Roman" w:hAnsi="Times New Roman" w:cs="Times New Roman"/>
+          <w:sz w:val="24"/>
+        </w:rPr>
+        <w:t xml:space="preserve"> Guide </w:t>
+      </w:r>
+      <w:proofErr w:type="gramStart"/>
+      <w:r>
+        <w:rPr>
+          <w:rFonts w:ascii="Times New Roman" w:hAnsi="Times New Roman" w:cs="Times New Roman"/>
+          <w:sz w:val="24"/>
+        </w:rPr>
+        <w:t>are</w:t>
+      </w:r>
+      <w:proofErr w:type="gramEnd"/>
+      <w:r>
+        <w:rPr>
+          <w:rFonts w:ascii="Times New Roman" w:hAnsi="Times New Roman" w:cs="Times New Roman"/>
+          <w:sz w:val="24"/>
+        </w:rPr>
+        <w:t xml:space="preserve"> HTML, CSS, JS, PHP, MySQL and Xampp server.</w:t>
+      </w:r>
+    </w:p>
+    <w:p>
+      <w:pPr>
+        <w:spacing w:after="0" w:line="360" w:lineRule="auto"/>
+        <w:jc w:val="both"/>
+        <w:rPr>
+          <w:rFonts w:ascii="Times New Roman" w:hAnsi="Times New Roman" w:cs="Times New Roman"/>
+          <w:color w:val="000000" w:themeColor="text1"/>
+          <w:sz w:val="24"/>
+          <w:szCs w:val="24"/>
+          <w:shd w:val="clear" w:color="auto" w:fill="FFFFFF"/>
+        </w:rPr>
+      </w:pPr>
+    </w:p>
+    <w:p>
+      <w:pPr>
+        <w:spacing w:after="0" w:line="360" w:lineRule="auto"/>
+        <w:jc w:val="both"/>
+        <w:rPr>
+          <w:rFonts w:ascii="Times New Roman" w:hAnsi="Times New Roman" w:cs="Times New Roman"/>
+          <w:color w:val="000000" w:themeColor="text1"/>
+          <w:sz w:val="24"/>
+          <w:szCs w:val="24"/>
+          <w:shd w:val="clear" w:color="auto" w:fill="FFFFFF"/>
+        </w:rPr>
+      </w:pPr>
+    </w:p>
+    <w:p>
+      <w:pPr>
+        <w:spacing w:after="0" w:line="360" w:lineRule="auto"/>
+        <w:jc w:val="both"/>
+        <w:rPr>
+          <w:rFonts w:ascii="Times New Roman" w:hAnsi="Times New Roman" w:cs="Times New Roman"/>
+          <w:sz w:val="24"/>
+          <w:szCs w:val="24"/>
+        </w:rPr>
+      </w:pPr>
+      <w:r>
+        <w:rPr>
+          <w:rFonts w:ascii="Times New Roman" w:hAnsi="Times New Roman" w:cs="Times New Roman"/>
+          <w:color w:val="000000" w:themeColor="text1"/>
+          <w:sz w:val="24"/>
+          <w:szCs w:val="24"/>
+          <w:shd w:val="clear" w:color="auto" w:fill="FFFFFF"/>
+        </w:rPr>
+        <w:t xml:space="preserve">Signature </w:t>
+      </w:r>
+      <w:r>
+        <w:rPr>
+          <w:rFonts w:ascii="Times New Roman" w:hAnsi="Times New Roman" w:cs="Times New Roman"/>
+          <w:color w:val="000000" w:themeColor="text1"/>
+          <w:sz w:val="24"/>
+          <w:szCs w:val="24"/>
+          <w:shd w:val="clear" w:color="auto" w:fill="FFFFFF"/>
+        </w:rPr>
+        <w:t xml:space="preserve">Project </w:t>
+      </w:r>
+      <w:proofErr w:type="gramStart"/>
+      <w:r>
+        <w:rPr>
+          <w:rFonts w:ascii="Times New Roman" w:hAnsi="Times New Roman" w:cs="Times New Roman"/>
+          <w:color w:val="000000" w:themeColor="text1"/>
+          <w:sz w:val="24"/>
+          <w:szCs w:val="24"/>
+          <w:shd w:val="clear" w:color="auto" w:fill="FFFFFF"/>
+        </w:rPr>
+        <w:t>Guide :</w:t>
+      </w:r>
+      <w:proofErr w:type="gramEnd"/>
+      <w:r>
+        <w:rPr>
+          <w:rFonts w:ascii="Times New Roman" w:hAnsi="Times New Roman" w:cs="Times New Roman"/>
+          <w:color w:val="000000" w:themeColor="text1"/>
+          <w:sz w:val="24"/>
+          <w:szCs w:val="24"/>
+          <w:shd w:val="clear" w:color="auto" w:fill="FFFFFF"/>
+        </w:rPr>
+        <w:tab/>
+      </w:r>
+      <w:r>
+        <w:rPr>
+          <w:rFonts w:ascii="Times New Roman" w:hAnsi="Times New Roman" w:cs="Times New Roman"/>
+          <w:color w:val="000000" w:themeColor="text1"/>
+          <w:sz w:val="24"/>
+          <w:szCs w:val="24"/>
+          <w:shd w:val="clear" w:color="auto" w:fill="FFFFFF"/>
+        </w:rPr>
+        <w:tab/>
+      </w:r>
+      <w:r>
+        <w:rPr>
+          <w:rFonts w:ascii="Times New Roman" w:hAnsi="Times New Roman" w:cs="Times New Roman"/>
+          <w:color w:val="000000" w:themeColor="text1"/>
+          <w:sz w:val="24"/>
+          <w:szCs w:val="24"/>
+          <w:shd w:val="clear" w:color="auto" w:fill="FFFFFF"/>
+        </w:rPr>
+        <w:tab/>
+      </w:r>
+      <w:r>
+        <w:rPr>
+          <w:rFonts w:ascii="Times New Roman" w:hAnsi="Times New Roman" w:cs="Times New Roman"/>
+          <w:color w:val="000000" w:themeColor="text1"/>
+          <w:sz w:val="24"/>
+          <w:szCs w:val="24"/>
+          <w:shd w:val="clear" w:color="auto" w:fill="FFFFFF"/>
+        </w:rPr>
+        <w:tab/>
+      </w:r>
+      <w:r>
+        <w:rPr>
+          <w:rFonts w:ascii="Times New Roman" w:hAnsi="Times New Roman" w:cs="Times New Roman"/>
+          <w:color w:val="000000" w:themeColor="text1"/>
+          <w:sz w:val="24"/>
+          <w:szCs w:val="24"/>
+          <w:shd w:val="clear" w:color="auto" w:fill="FFFFFF"/>
+        </w:rPr>
+        <w:tab/>
+      </w:r>
+      <w:r>
+        <w:rPr>
+          <w:rFonts w:ascii="Times New Roman" w:hAnsi="Times New Roman" w:cs="Times New Roman"/>
+          <w:b/>
+          <w:sz w:val="24"/>
+          <w:szCs w:val="24"/>
+        </w:rPr>
+        <w:t>M.L.Priyanka(15JN1A0515)</w:t>
+      </w:r>
+    </w:p>
+    <w:p>
+      <w:pPr>
+        <w:spacing w:after="0" w:line="360" w:lineRule="auto"/>
+        <w:jc w:val="both"/>
+        <w:rPr>
+          <w:rFonts w:ascii="Times New Roman" w:hAnsi="Times New Roman" w:cs="Times New Roman"/>
+          <w:sz w:val="24"/>
+          <w:szCs w:val="24"/>
+        </w:rPr>
+      </w:pPr>
+      <w:r>
+        <w:rPr>
+          <w:rFonts w:ascii="Times New Roman" w:hAnsi="Times New Roman" w:cs="Times New Roman"/>
+          <w:sz w:val="24"/>
+          <w:szCs w:val="24"/>
+        </w:rPr>
+        <w:tab/>
+      </w:r>
+      <w:r>
+        <w:rPr>
+          <w:rFonts w:ascii="Times New Roman" w:hAnsi="Times New Roman" w:cs="Times New Roman"/>
+          <w:sz w:val="24"/>
+          <w:szCs w:val="24"/>
+        </w:rPr>
+        <w:tab/>
+      </w:r>
+      <w:r>
+        <w:rPr>
+          <w:rFonts w:ascii="Times New Roman" w:hAnsi="Times New Roman" w:cs="Times New Roman"/>
+          <w:sz w:val="24"/>
+          <w:szCs w:val="24"/>
+        </w:rPr>
+        <w:tab/>
+      </w:r>
+      <w:r>
+        <w:rPr>
+          <w:rFonts w:ascii="Times New Roman" w:hAnsi="Times New Roman" w:cs="Times New Roman"/>
+          <w:sz w:val="24"/>
+          <w:szCs w:val="24"/>
+        </w:rPr>
+        <w:tab/>
+      </w:r>
+      <w:r>
+        <w:rPr>
+          <w:rFonts w:ascii="Times New Roman" w:hAnsi="Times New Roman" w:cs="Times New Roman"/>
+          <w:sz w:val="24"/>
+          <w:szCs w:val="24"/>
+        </w:rPr>
+        <w:tab/>
+      </w:r>
+      <w:r>
+        <w:rPr>
+          <w:rFonts w:ascii="Times New Roman" w:hAnsi="Times New Roman" w:cs="Times New Roman"/>
+          <w:sz w:val="24"/>
+          <w:szCs w:val="24"/>
+        </w:rPr>
+        <w:tab/>
+      </w:r>
+      <w:r>
+        <w:rPr>
+          <w:rFonts w:ascii="Times New Roman" w:hAnsi="Times New Roman" w:cs="Times New Roman"/>
+          <w:sz w:val="24"/>
+          <w:szCs w:val="24"/>
+        </w:rPr>
+        <w:tab/>
+      </w:r>
+      <w:r>
+        <w:rPr>
+          <w:rFonts w:ascii="Times New Roman" w:hAnsi="Times New Roman" w:cs="Times New Roman"/>
+          <w:sz w:val="24"/>
+          <w:szCs w:val="24"/>
+        </w:rPr>
+        <w:tab/>
+      </w:r>
+      <w:proofErr w:type="gramStart"/>
+      <w:r>
+        <w:rPr>
+          <w:rFonts w:ascii="Times New Roman" w:hAnsi="Times New Roman" w:cs="Times New Roman"/>
+          <w:sz w:val="24"/>
+          <w:szCs w:val="24"/>
+        </w:rPr>
+        <w:t>M.M.Manjusha(</w:t>
+      </w:r>
+      <w:proofErr w:type="gramEnd"/>
+      <w:r>
+        <w:rPr>
+          <w:rFonts w:ascii="Times New Roman" w:hAnsi="Times New Roman" w:cs="Times New Roman"/>
+          <w:sz w:val="24"/>
+          <w:szCs w:val="24"/>
+        </w:rPr>
+        <w:t>15JN1A0530)</w:t>
+      </w:r>
+    </w:p>
+    <w:p>
+      <w:pPr>
+        <w:spacing w:after="0" w:line="360" w:lineRule="auto"/>
+        <w:jc w:val="both"/>
+        <w:rPr>
+          <w:rFonts w:ascii="Times New Roman" w:hAnsi="Times New Roman" w:cs="Times New Roman"/>
+          <w:sz w:val="24"/>
+          <w:szCs w:val="24"/>
+        </w:rPr>
+      </w:pPr>
+      <w:r>
+        <w:rPr>
+          <w:rFonts w:ascii="Times New Roman" w:hAnsi="Times New Roman" w:cs="Times New Roman"/>
+          <w:sz w:val="24"/>
+          <w:szCs w:val="24"/>
+        </w:rPr>
+        <w:tab/>
+      </w:r>
+      <w:r>
+        <w:rPr>
+          <w:rFonts w:ascii="Times New Roman" w:hAnsi="Times New Roman" w:cs="Times New Roman"/>
+          <w:sz w:val="24"/>
+          <w:szCs w:val="24"/>
+        </w:rPr>
+        <w:tab/>
+      </w:r>
+      <w:r>
+        <w:rPr>
+          <w:rFonts w:ascii="Times New Roman" w:hAnsi="Times New Roman" w:cs="Times New Roman"/>
+          <w:sz w:val="24"/>
+          <w:szCs w:val="24"/>
+        </w:rPr>
+        <w:tab/>
+      </w:r>
+      <w:r>
+        <w:rPr>
+          <w:rFonts w:ascii="Times New Roman" w:hAnsi="Times New Roman" w:cs="Times New Roman"/>
+          <w:sz w:val="24"/>
+          <w:szCs w:val="24"/>
+        </w:rPr>
+        <w:tab/>
+      </w:r>
+      <w:r>
+        <w:rPr>
+          <w:rFonts w:ascii="Times New Roman" w:hAnsi="Times New Roman" w:cs="Times New Roman"/>
+          <w:sz w:val="24"/>
+          <w:szCs w:val="24"/>
+        </w:rPr>
+        <w:tab/>
+      </w:r>
+      <w:r>
+        <w:rPr>
+          <w:rFonts w:ascii="Times New Roman" w:hAnsi="Times New Roman" w:cs="Times New Roman"/>
+          <w:sz w:val="24"/>
+          <w:szCs w:val="24"/>
+        </w:rPr>
+        <w:tab/>
+      </w:r>
+      <w:r>
+        <w:rPr>
+          <w:rFonts w:ascii="Times New Roman" w:hAnsi="Times New Roman" w:cs="Times New Roman"/>
+          <w:sz w:val="24"/>
+          <w:szCs w:val="24"/>
+        </w:rPr>
+        <w:tab/>
+        <w:t xml:space="preserve">    </w:t>
+      </w:r>
+      <w:r>
+        <w:rPr>
+          <w:rFonts w:ascii="Times New Roman" w:hAnsi="Times New Roman" w:cs="Times New Roman"/>
+          <w:sz w:val="24"/>
+          <w:szCs w:val="24"/>
+        </w:rPr>
+        <w:t xml:space="preserve">        </w:t>
+      </w:r>
+      <w:proofErr w:type="gramStart"/>
+      <w:r>
+        <w:rPr>
+          <w:rFonts w:ascii="Times New Roman" w:hAnsi="Times New Roman" w:cs="Times New Roman"/>
+          <w:sz w:val="24"/>
+          <w:szCs w:val="24"/>
+        </w:rPr>
+        <w:t>P.B.S.</w:t>
+      </w:r>
+      <w:r>
+        <w:rPr>
+          <w:rFonts w:ascii="Times New Roman" w:hAnsi="Times New Roman" w:cs="Times New Roman"/>
+          <w:sz w:val="24"/>
+          <w:szCs w:val="24"/>
+        </w:rPr>
+        <w:t>L.</w:t>
+      </w:r>
+      <w:r>
+        <w:rPr>
+          <w:rFonts w:ascii="Times New Roman" w:hAnsi="Times New Roman" w:cs="Times New Roman"/>
+          <w:sz w:val="24"/>
+          <w:szCs w:val="24"/>
+        </w:rPr>
+        <w:t>Gowthami(</w:t>
+      </w:r>
+      <w:proofErr w:type="gramEnd"/>
+      <w:r>
+        <w:rPr>
+          <w:rFonts w:ascii="Times New Roman" w:hAnsi="Times New Roman" w:cs="Times New Roman"/>
+          <w:sz w:val="24"/>
+          <w:szCs w:val="24"/>
+        </w:rPr>
+        <w:t>15JN1A0560)</w:t>
+      </w:r>
+    </w:p>
+    <w:p>
+      <w:pPr>
+        <w:spacing w:after="0" w:line="360" w:lineRule="auto"/>
+        <w:jc w:val="both"/>
+        <w:rPr>
+          <w:rFonts w:ascii="Times New Roman" w:hAnsi="Times New Roman" w:cs="Times New Roman"/>
+          <w:sz w:val="24"/>
+          <w:szCs w:val="24"/>
+        </w:rPr>
+      </w:pPr>
+      <w:r>
+        <w:rPr>
+          <w:rFonts w:ascii="Times New Roman" w:hAnsi="Times New Roman" w:cs="Times New Roman"/>
+          <w:sz w:val="24"/>
+          <w:szCs w:val="24"/>
+        </w:rPr>
+        <w:tab/>
+      </w:r>
+      <w:r>
+        <w:rPr>
+          <w:rFonts w:ascii="Times New Roman" w:hAnsi="Times New Roman" w:cs="Times New Roman"/>
+          <w:sz w:val="24"/>
+          <w:szCs w:val="24"/>
+        </w:rPr>
+        <w:tab/>
+      </w:r>
+      <w:r>
+        <w:rPr>
+          <w:rFonts w:ascii="Times New Roman" w:hAnsi="Times New Roman" w:cs="Times New Roman"/>
+          <w:sz w:val="24"/>
+          <w:szCs w:val="24"/>
+        </w:rPr>
+        <w:tab/>
+      </w:r>
+      <w:r>
+        <w:rPr>
+          <w:rFonts w:ascii="Times New Roman" w:hAnsi="Times New Roman" w:cs="Times New Roman"/>
+          <w:sz w:val="24"/>
+          <w:szCs w:val="24"/>
+        </w:rPr>
+        <w:tab/>
+      </w:r>
+      <w:r>
+        <w:rPr>
+          <w:rFonts w:ascii="Times New Roman" w:hAnsi="Times New Roman" w:cs="Times New Roman"/>
+          <w:sz w:val="24"/>
+          <w:szCs w:val="24"/>
+        </w:rPr>
+        <w:tab/>
+      </w:r>
+      <w:r>
+        <w:rPr>
+          <w:rFonts w:ascii="Times New Roman" w:hAnsi="Times New Roman" w:cs="Times New Roman"/>
+          <w:sz w:val="24"/>
+          <w:szCs w:val="24"/>
+        </w:rPr>
+        <w:tab/>
+      </w:r>
+      <w:r>
+        <w:rPr>
+          <w:rFonts w:ascii="Times New Roman" w:hAnsi="Times New Roman" w:cs="Times New Roman"/>
+          <w:sz w:val="24"/>
+          <w:szCs w:val="24"/>
+        </w:rPr>
+        <w:tab/>
+      </w:r>
+      <w:r>
+        <w:rPr>
+          <w:rFonts w:ascii="Times New Roman" w:hAnsi="Times New Roman" w:cs="Times New Roman"/>
+          <w:sz w:val="24"/>
+          <w:szCs w:val="24"/>
+        </w:rPr>
+        <w:tab/>
+        <w:t xml:space="preserve">P.Nooka </w:t>
+      </w:r>
+      <w:proofErr w:type="gramStart"/>
+      <w:r>
+        <w:rPr>
+          <w:rFonts w:ascii="Times New Roman" w:hAnsi="Times New Roman" w:cs="Times New Roman"/>
+          <w:sz w:val="24"/>
+          <w:szCs w:val="24"/>
+        </w:rPr>
+        <w:t>Ratnam(</w:t>
+      </w:r>
+      <w:proofErr w:type="gramEnd"/>
+      <w:r>
+        <w:rPr>
+          <w:rFonts w:ascii="Times New Roman" w:hAnsi="Times New Roman" w:cs="Times New Roman"/>
+          <w:sz w:val="24"/>
+          <w:szCs w:val="24"/>
+        </w:rPr>
+        <w:t>15JN1A0558)</w:t>
+      </w:r>
+    </w:p>
+    <w:p>
+      <w:pPr>
+        <w:spacing w:after="0" w:line="360" w:lineRule="auto"/>
+        <w:jc w:val="both"/>
+        <w:rPr>
+          <w:rFonts w:ascii="Times New Roman" w:hAnsi="Times New Roman" w:cs="Times New Roman"/>
+          <w:color w:val="000000" w:themeColor="text1"/>
+          <w:sz w:val="24"/>
+          <w:szCs w:val="24"/>
+          <w:shd w:val="clear" w:color="auto" w:fill="FFFFFF"/>
+        </w:rPr>
+      </w:pPr>
+    </w:p>
+    <w:p>
+      <w:pPr>
+        <w:spacing w:after="0" w:line="360" w:lineRule="auto"/>
+        <w:jc w:val="both"/>
+        <w:rPr>
+          <w:rFonts w:ascii="Times New Roman" w:hAnsi="Times New Roman" w:cs="Times New Roman"/>
+          <w:color w:val="000000" w:themeColor="text1"/>
+          <w:sz w:val="24"/>
+          <w:szCs w:val="24"/>
+          <w:shd w:val="clear" w:color="auto" w:fill="FFFFFF"/>
+        </w:rPr>
+      </w:pPr>
+    </w:p>
+    <w:p>
+      <w:pPr>
+        <w:spacing w:after="0" w:line="360" w:lineRule="auto"/>
+        <w:jc w:val="both"/>
+        <w:rPr>
+          <w:rFonts w:ascii="Times New Roman" w:hAnsi="Times New Roman" w:cs="Times New Roman"/>
+          <w:color w:val="000000" w:themeColor="text1"/>
+          <w:sz w:val="24"/>
+          <w:szCs w:val="24"/>
+          <w:shd w:val="clear" w:color="auto" w:fill="FFFFFF"/>
+        </w:rPr>
+      </w:pPr>
+      <w:r>
+        <w:rPr>
+          <w:rFonts w:ascii="Times New Roman" w:hAnsi="Times New Roman" w:cs="Times New Roman"/>
+          <w:color w:val="000000" w:themeColor="text1"/>
+          <w:sz w:val="24"/>
+          <w:szCs w:val="24"/>
+          <w:shd w:val="clear" w:color="auto" w:fill="FFFFFF"/>
+        </w:rPr>
+        <w:t>Name of the Project Guide:</w:t>
+      </w:r>
+    </w:p>
+    <w:p>
+      <w:pPr>
+        <w:spacing w:after="0" w:line="360" w:lineRule="auto"/>
+        <w:jc w:val="both"/>
+        <w:rPr>
+          <w:rFonts w:ascii="Times New Roman" w:hAnsi="Times New Roman" w:cs="Times New Roman"/>
+          <w:color w:val="000000" w:themeColor="text1"/>
+          <w:sz w:val="24"/>
+          <w:szCs w:val="24"/>
+          <w:shd w:val="clear" w:color="auto" w:fill="FFFFFF"/>
+        </w:rPr>
+      </w:pPr>
+      <w:r>
+        <w:rPr>
+          <w:rFonts w:ascii="Times New Roman" w:hAnsi="Times New Roman" w:cs="Times New Roman"/>
+          <w:color w:val="000000" w:themeColor="text1"/>
+          <w:sz w:val="24"/>
+          <w:szCs w:val="24"/>
+          <w:shd w:val="clear" w:color="auto" w:fill="FFFFFF"/>
+        </w:rPr>
+        <w:t>Designation:</w:t>
+      </w:r>
+    </w:p>
+    <w:p>
+      <w:pPr>
+        <w:spacing w:after="0" w:line="360" w:lineRule="auto"/>
+        <w:jc w:val="both"/>
+        <w:rPr>
+          <w:rFonts w:ascii="Times New Roman" w:hAnsi="Times New Roman" w:cs="Times New Roman"/>
+          <w:color w:val="000000" w:themeColor="text1"/>
+          <w:sz w:val="24"/>
+          <w:szCs w:val="24"/>
+          <w:shd w:val="clear" w:color="auto" w:fill="FFFFFF"/>
+        </w:rPr>
+      </w:pPr>
+      <w:r>
+        <w:rPr>
+          <w:rFonts w:ascii="Times New Roman" w:hAnsi="Times New Roman" w:cs="Times New Roman"/>
+          <w:color w:val="000000" w:themeColor="text1"/>
+          <w:sz w:val="24"/>
+          <w:szCs w:val="24"/>
+          <w:shd w:val="clear" w:color="auto" w:fill="FFFFFF"/>
+        </w:rPr>
+        <w:t>Accepted :</w:t>
+      </w:r>
+      <w:r>
+        <w:rPr>
+          <w:rFonts w:ascii="Times New Roman" w:hAnsi="Times New Roman" w:cs="Times New Roman"/>
+          <w:color w:val="000000" w:themeColor="text1"/>
+          <w:sz w:val="24"/>
+          <w:szCs w:val="24"/>
+          <w:shd w:val="clear" w:color="auto" w:fill="FFFFFF"/>
+        </w:rPr>
+        <w:t xml:space="preserve"> </w:t>
+      </w:r>
       <w:r>
         <w:rPr>
           <w:rFonts w:ascii="Times New Roman" w:hAnsi="Times New Roman" w:cs="Times New Roman"/>

</xml_diff>